<commit_message>
feat: add sentence from another computer
</commit_message>
<xml_diff>
--- a/praca_magisterska.docx
+++ b/praca_magisterska.docx
@@ -351,7 +351,13 @@
     <w:sdt>
       <w:sdtPr>
         <w:rPr>
-          <w:rFonts w:ascii="Times New Roman" w:hAnsi="Times New Roman" w:cs="Times New Roman"/>
+          <w:rFonts w:ascii="Times New Roman" w:eastAsiaTheme="minorHAnsi" w:hAnsi="Times New Roman" w:cs="Times New Roman"/>
+          <w:color w:val="auto"/>
+          <w:kern w:val="2"/>
+          <w:sz w:val="24"/>
+          <w:szCs w:val="24"/>
+          <w:lang w:eastAsia="en-US"/>
+          <w14:ligatures w14:val="standardContextual"/>
         </w:rPr>
         <w:id w:val="190108303"/>
         <w:docPartObj>
@@ -361,15 +367,8 @@
       </w:sdtPr>
       <w:sdtEndPr>
         <w:rPr>
-          <w:rFonts w:eastAsiaTheme="minorHAnsi"/>
           <w:b/>
           <w:bCs/>
-          <w:color w:val="auto"/>
-          <w:kern w:val="2"/>
-          <w:sz w:val="24"/>
-          <w:szCs w:val="24"/>
-          <w:lang w:eastAsia="en-US"/>
-          <w14:ligatures w14:val="standardContextual"/>
         </w:rPr>
       </w:sdtEndPr>
       <w:sdtContent>
@@ -735,6 +734,7 @@
         <w:pStyle w:val="Nagwek1"/>
       </w:pPr>
       <w:r>
+        <w:lastRenderedPageBreak/>
         <w:t>Nagłówek stopnia 1</w:t>
       </w:r>
     </w:p>
@@ -757,6 +757,14 @@
     <w:p>
       <w:r>
         <w:t>Sdahaksdjh aksdjh alkjdh alksdh alskdjh alksdjh alskdjh alsdjkhal skdjhasldk jhalsd jkahlsdk jahsdlkasjhsdl akjhsdl kajhd laksjdh lakjsd asd.</w:t>
+      </w:r>
+    </w:p>
+    <w:p>
+      <w:pPr>
+        <w:ind w:firstLine="0"/>
+      </w:pPr>
+      <w:r>
+        <w:t>Dopisałem sobie to zdanie z innego komputera.</w:t>
       </w:r>
     </w:p>
     <w:sectPr>
@@ -1787,6 +1795,7 @@
       <w:numPr>
         <w:ilvl w:val="1"/>
       </w:numPr>
+      <w:ind w:firstLine="567"/>
     </w:pPr>
     <w:rPr>
       <w:rFonts w:eastAsiaTheme="majorEastAsia" w:cstheme="majorBidi"/>

</xml_diff>